<commit_message>
Refactoring, adding default contract processing (not final). It is necessary to refactor documents in Word 2007
</commit_message>
<xml_diff>
--- a/src/main/webapp/WEB-INF/templates/documents/DocumentDefaultContract.docx
+++ b/src/main/webapp/WEB-INF/templates/documents/DocumentDefaultContract.docx
@@ -33,306 +33,235 @@
         <w:rPr>
           <w:sz w:val="22"/>
           <w:szCs w:val="22"/>
+        </w:rPr>
+      </w:pPr>
+      <w:r>
+        <w:rPr>
+          <w:b/>
+          <w:sz w:val="22"/>
+          <w:szCs w:val="22"/>
+        </w:rPr>
+        <w:t>ДОГОВОР №</w:t>
+      </w:r>
+      <w:r>
+        <w:rPr>
+          <w:b/>
+          <w:sz w:val="22"/>
+          <w:szCs w:val="22"/>
           <w:lang w:val="en-US"/>
         </w:rPr>
-      </w:pPr>
-      <w:r>
+        <w:t xml:space="preserve"> </w:t>
+      </w:r>
+      <w:proofErr w:type="spellStart"/>
+      <w:r>
+        <w:rPr>
+          <w:sz w:val="22"/>
+          <w:szCs w:val="22"/>
+          <w:u w:val="single"/>
+        </w:rPr>
+        <w:t>contract_num</w:t>
+      </w:r>
+      <w:proofErr w:type="spellEnd"/>
+    </w:p>
+    <w:p>
+      <w:pPr>
+        <w:jc w:val="both"/>
         <w:rPr>
           <w:b/>
-          <w:sz w:val="22"/>
-          <w:szCs w:val="22"/>
-        </w:rPr>
-        <w:t>ДОГОВОР</w:t>
-      </w:r>
+        </w:rPr>
+      </w:pPr>
       <w:r>
         <w:rPr>
           <w:b/>
+        </w:rPr>
+        <w:t xml:space="preserve">о </w:t>
+      </w:r>
+      <w:r>
+        <w:rPr>
+          <w:b/>
+        </w:rPr>
+        <w:t>социальном сопровождении</w:t>
+      </w:r>
+      <w:r>
+        <w:rPr>
+          <w:b/>
+        </w:rPr>
+        <w:t>.</w:t>
+      </w:r>
+    </w:p>
+    <w:p>
+      <w:pPr>
+        <w:jc w:val="both"/>
+        <w:rPr>
+          <w:b/>
           <w:sz w:val="22"/>
           <w:szCs w:val="22"/>
           <w:lang w:val="en-US"/>
         </w:rPr>
+      </w:pPr>
+      <w:proofErr w:type="spellStart"/>
+      <w:r>
+        <w:rPr>
+          <w:b/>
+          <w:sz w:val="22"/>
+          <w:szCs w:val="22"/>
+          <w:lang w:val="en-US"/>
+        </w:rPr>
+        <w:t>contract_date</w:t>
+      </w:r>
+      <w:proofErr w:type="spellEnd"/>
+      <w:r>
+        <w:rPr>
+          <w:b/>
+          <w:sz w:val="22"/>
+          <w:szCs w:val="22"/>
+          <w:lang w:val="en-US"/>
+        </w:rPr>
         <w:t xml:space="preserve"> </w:t>
       </w:r>
+      <w:bookmarkStart w:id="0" w:name="_GoBack"/>
+      <w:bookmarkEnd w:id="0"/>
+    </w:p>
+    <w:p>
+      <w:pPr>
+        <w:jc w:val="both"/>
+        <w:rPr>
+          <w:b/>
+          <w:sz w:val="22"/>
+          <w:szCs w:val="22"/>
+          <w:lang w:val="en-US"/>
+        </w:rPr>
+      </w:pPr>
+      <w:r>
+        <w:rPr>
+          <w:b/>
+          <w:sz w:val="22"/>
+          <w:szCs w:val="22"/>
+        </w:rPr>
+        <w:t>г</w:t>
+      </w:r>
+      <w:r>
+        <w:rPr>
+          <w:b/>
+          <w:sz w:val="22"/>
+          <w:szCs w:val="22"/>
+          <w:lang w:val="en-US"/>
+        </w:rPr>
+        <w:t xml:space="preserve">. </w:t>
+      </w:r>
+      <w:r>
+        <w:rPr>
+          <w:b/>
+          <w:sz w:val="22"/>
+          <w:szCs w:val="22"/>
+        </w:rPr>
+        <w:t>Санкт</w:t>
+      </w:r>
+      <w:r>
+        <w:rPr>
+          <w:b/>
+          <w:sz w:val="22"/>
+          <w:szCs w:val="22"/>
+          <w:lang w:val="en-US"/>
+        </w:rPr>
+        <w:t xml:space="preserve"> - </w:t>
+      </w:r>
+      <w:r>
+        <w:rPr>
+          <w:b/>
+          <w:sz w:val="22"/>
+          <w:szCs w:val="22"/>
+        </w:rPr>
+        <w:t>Петербург</w:t>
+      </w:r>
+    </w:p>
+    <w:p>
+      <w:pPr>
+        <w:jc w:val="both"/>
+        <w:rPr>
+          <w:b/>
+          <w:sz w:val="22"/>
+          <w:szCs w:val="22"/>
+          <w:lang w:val="en-US"/>
+        </w:rPr>
+      </w:pPr>
+    </w:p>
+    <w:p>
+      <w:pPr>
+        <w:jc w:val="both"/>
+        <w:rPr>
+          <w:sz w:val="22"/>
+          <w:szCs w:val="22"/>
+        </w:rPr>
+      </w:pPr>
+      <w:proofErr w:type="spellStart"/>
+      <w:r>
+        <w:rPr>
+          <w:sz w:val="22"/>
+          <w:szCs w:val="22"/>
+        </w:rPr>
+        <w:t>worker_short_info</w:t>
+      </w:r>
+      <w:proofErr w:type="spellEnd"/>
+      <w:r>
+        <w:rPr>
+          <w:sz w:val="22"/>
+          <w:szCs w:val="22"/>
+        </w:rPr>
+        <w:t xml:space="preserve"> </w:t>
+      </w:r>
+      <w:r>
+        <w:rPr>
+          <w:sz w:val="22"/>
+          <w:szCs w:val="22"/>
+        </w:rPr>
+        <w:t>от лица Санкт-Петербургской региональной общественной благотворительной организации помощи лицам без определенного места жительства «Ночлежка», в дальнейшем «Организаци</w:t>
+      </w:r>
+      <w:r>
+        <w:rPr>
+          <w:sz w:val="22"/>
+          <w:szCs w:val="22"/>
+        </w:rPr>
+        <w:t>и</w:t>
+      </w:r>
+      <w:r>
+        <w:rPr>
+          <w:sz w:val="22"/>
+          <w:szCs w:val="22"/>
+        </w:rPr>
+        <w:t xml:space="preserve">», с одной </w:t>
+      </w:r>
       <w:proofErr w:type="gramStart"/>
       <w:r>
         <w:rPr>
-          <w:b/>
-          <w:sz w:val="22"/>
-          <w:szCs w:val="22"/>
-          <w:lang w:val="en-US"/>
-        </w:rPr>
-        <w:t>№</w:t>
-      </w:r>
-      <w:r>
-        <w:rPr>
-          <w:sz w:val="22"/>
-          <w:szCs w:val="22"/>
-          <w:lang w:val="en-US"/>
-        </w:rPr>
-        <w:t xml:space="preserve">  </w:t>
-      </w:r>
-      <w:r>
-        <w:rPr>
-          <w:sz w:val="22"/>
-          <w:szCs w:val="22"/>
-          <w:u w:val="single"/>
-          <w:lang w:val="en-US"/>
-        </w:rPr>
-        <w:t>[</w:t>
+          <w:sz w:val="22"/>
+          <w:szCs w:val="22"/>
+        </w:rPr>
+        <w:t>стороны,  и</w:t>
+      </w:r>
+      <w:proofErr w:type="gramEnd"/>
+      <w:r>
+        <w:rPr>
+          <w:sz w:val="22"/>
+          <w:szCs w:val="22"/>
+        </w:rPr>
+        <w:t xml:space="preserve"> </w:t>
       </w:r>
       <w:proofErr w:type="spellStart"/>
-      <w:proofErr w:type="gramEnd"/>
-      <w:r>
-        <w:rPr>
-          <w:sz w:val="22"/>
-          <w:szCs w:val="22"/>
-          <w:u w:val="single"/>
-          <w:lang w:val="en-US"/>
-        </w:rPr>
-        <w:t>contract_num</w:t>
+      <w:r>
+        <w:rPr>
+          <w:sz w:val="22"/>
+          <w:szCs w:val="22"/>
+        </w:rPr>
+        <w:t>client_short_info</w:t>
       </w:r>
       <w:proofErr w:type="spellEnd"/>
       <w:r>
         <w:rPr>
           <w:sz w:val="22"/>
           <w:szCs w:val="22"/>
-          <w:u w:val="single"/>
-          <w:lang w:val="en-US"/>
-        </w:rPr>
-        <w:t>]</w:t>
-      </w:r>
-    </w:p>
-    <w:p>
-      <w:pPr>
-        <w:jc w:val="both"/>
-        <w:rPr>
-          <w:b/>
-        </w:rPr>
-      </w:pPr>
-      <w:proofErr w:type="gramStart"/>
-      <w:r>
-        <w:rPr>
-          <w:b/>
-        </w:rPr>
-        <w:t>о</w:t>
-      </w:r>
-      <w:proofErr w:type="gramEnd"/>
-      <w:r>
-        <w:rPr>
-          <w:b/>
-        </w:rPr>
-        <w:t xml:space="preserve"> </w:t>
-      </w:r>
-      <w:r>
-        <w:rPr>
-          <w:b/>
-        </w:rPr>
-        <w:t>социальном сопровождении</w:t>
-      </w:r>
-      <w:r>
-        <w:rPr>
-          <w:b/>
-        </w:rPr>
-        <w:t>.</w:t>
-      </w:r>
-    </w:p>
-    <w:p>
-      <w:pPr>
-        <w:jc w:val="both"/>
-        <w:rPr>
-          <w:b/>
-          <w:sz w:val="22"/>
-          <w:szCs w:val="22"/>
-        </w:rPr>
-      </w:pPr>
-      <w:r>
-        <w:rPr>
-          <w:b/>
-          <w:sz w:val="22"/>
-          <w:szCs w:val="22"/>
-        </w:rPr>
-        <w:t>[</w:t>
-      </w:r>
-      <w:proofErr w:type="gramStart"/>
-      <w:r>
-        <w:rPr>
-          <w:b/>
-          <w:sz w:val="22"/>
-          <w:szCs w:val="22"/>
-          <w:lang w:val="en-US"/>
-        </w:rPr>
-        <w:t>contract</w:t>
-      </w:r>
-      <w:proofErr w:type="gramEnd"/>
-      <w:r>
-        <w:rPr>
-          <w:b/>
-          <w:sz w:val="22"/>
-          <w:szCs w:val="22"/>
-        </w:rPr>
-        <w:t>_</w:t>
-      </w:r>
-      <w:r>
-        <w:rPr>
-          <w:b/>
-          <w:sz w:val="22"/>
-          <w:szCs w:val="22"/>
-          <w:lang w:val="en-US"/>
-        </w:rPr>
-        <w:t>date</w:t>
-      </w:r>
-      <w:r>
-        <w:rPr>
-          <w:b/>
-          <w:sz w:val="22"/>
-          <w:szCs w:val="22"/>
-        </w:rPr>
-        <w:t xml:space="preserve">] </w:t>
-      </w:r>
-    </w:p>
-    <w:p>
-      <w:pPr>
-        <w:jc w:val="both"/>
-        <w:rPr>
-          <w:b/>
-          <w:sz w:val="22"/>
-          <w:szCs w:val="22"/>
-        </w:rPr>
-      </w:pPr>
-      <w:r>
-        <w:rPr>
-          <w:b/>
-          <w:sz w:val="22"/>
-          <w:szCs w:val="22"/>
-        </w:rPr>
-        <w:t>г</w:t>
-      </w:r>
-      <w:r>
-        <w:rPr>
-          <w:b/>
-          <w:sz w:val="22"/>
-          <w:szCs w:val="22"/>
-        </w:rPr>
-        <w:t xml:space="preserve">. </w:t>
-      </w:r>
-      <w:r>
-        <w:rPr>
-          <w:b/>
-          <w:sz w:val="22"/>
-          <w:szCs w:val="22"/>
-        </w:rPr>
-        <w:t>Санкт</w:t>
-      </w:r>
-      <w:r>
-        <w:rPr>
-          <w:b/>
-          <w:sz w:val="22"/>
-          <w:szCs w:val="22"/>
-        </w:rPr>
-        <w:t xml:space="preserve"> - </w:t>
-      </w:r>
-      <w:r>
-        <w:rPr>
-          <w:b/>
-          <w:sz w:val="22"/>
-          <w:szCs w:val="22"/>
-        </w:rPr>
-        <w:t>Петербург</w:t>
-      </w:r>
-    </w:p>
-    <w:p>
-      <w:pPr>
-        <w:jc w:val="both"/>
-        <w:rPr>
-          <w:b/>
-          <w:sz w:val="22"/>
-          <w:szCs w:val="22"/>
-        </w:rPr>
-      </w:pPr>
-    </w:p>
-    <w:p>
-      <w:pPr>
-        <w:jc w:val="both"/>
-        <w:rPr>
-          <w:sz w:val="22"/>
-          <w:szCs w:val="22"/>
-        </w:rPr>
-      </w:pPr>
-      <w:r>
-        <w:rPr>
-          <w:sz w:val="22"/>
-          <w:szCs w:val="22"/>
-        </w:rPr>
-        <w:t>[</w:t>
-      </w:r>
-      <w:proofErr w:type="spellStart"/>
-      <w:proofErr w:type="gramStart"/>
-      <w:r>
-        <w:rPr>
-          <w:sz w:val="22"/>
-          <w:szCs w:val="22"/>
-        </w:rPr>
-        <w:t>worker</w:t>
-      </w:r>
-      <w:proofErr w:type="gramEnd"/>
-      <w:r>
-        <w:rPr>
-          <w:sz w:val="22"/>
-          <w:szCs w:val="22"/>
-        </w:rPr>
-        <w:t>_short_info</w:t>
-      </w:r>
-      <w:proofErr w:type="spellEnd"/>
-      <w:r>
-        <w:rPr>
-          <w:sz w:val="22"/>
-          <w:szCs w:val="22"/>
-        </w:rPr>
-        <w:t>]</w:t>
-      </w:r>
-      <w:r>
-        <w:rPr>
-          <w:sz w:val="22"/>
-          <w:szCs w:val="22"/>
-        </w:rPr>
-        <w:t xml:space="preserve"> </w:t>
-      </w:r>
-      <w:r>
-        <w:rPr>
-          <w:sz w:val="22"/>
-          <w:szCs w:val="22"/>
-        </w:rPr>
-        <w:t>от лица Санкт-Петербургской региональной общественной благотворительной организации помощи лицам без определенного места жительства «Ночлежка», в дальнейшем «Организаци</w:t>
-      </w:r>
-      <w:r>
-        <w:rPr>
-          <w:sz w:val="22"/>
-          <w:szCs w:val="22"/>
-        </w:rPr>
-        <w:t>и</w:t>
-      </w:r>
-      <w:r>
-        <w:rPr>
-          <w:sz w:val="22"/>
-          <w:szCs w:val="22"/>
-        </w:rPr>
-        <w:t>», с одной стороны,  и [</w:t>
-      </w:r>
-      <w:proofErr w:type="spellStart"/>
-      <w:r>
-        <w:rPr>
-          <w:sz w:val="22"/>
-          <w:szCs w:val="22"/>
-        </w:rPr>
-        <w:t>client_short_info</w:t>
-      </w:r>
-      <w:proofErr w:type="spellEnd"/>
-      <w:r>
-        <w:rPr>
-          <w:sz w:val="22"/>
-          <w:szCs w:val="22"/>
-        </w:rPr>
-        <w:t>] в дальнейшем «</w:t>
+        </w:rPr>
+        <w:t xml:space="preserve"> в дальнейшем «</w:t>
       </w:r>
       <w:proofErr w:type="spellStart"/>
       <w:r>
@@ -442,7 +371,21 @@
           <w:sz w:val="22"/>
           <w:szCs w:val="22"/>
         </w:rPr>
-        <w:t>социальное сопровождение на безвозмездной основе, которое включает</w:t>
+        <w:t>социальное сопровождение на безвозмездной основе, к</w:t>
+      </w:r>
+      <w:r>
+        <w:rPr>
+          <w:sz w:val="22"/>
+          <w:szCs w:val="22"/>
+        </w:rPr>
+        <w:t>о</w:t>
+      </w:r>
+      <w:r>
+        <w:rPr>
+          <w:sz w:val="22"/>
+          <w:szCs w:val="22"/>
+        </w:rPr>
+        <w:t>торое включает</w:t>
       </w:r>
       <w:r>
         <w:rPr>
@@ -461,46 +404,62 @@
     </w:p>
     <w:p>
       <w:pPr>
-        <w:ind w:firstLine="708"/>
-        <w:jc w:val="both"/>
-        <w:rPr>
-          <w:sz w:val="22"/>
-          <w:szCs w:val="22"/>
-        </w:rPr>
-      </w:pPr>
-      <w:r>
-        <w:rPr>
-          <w:sz w:val="22"/>
-          <w:szCs w:val="22"/>
-        </w:rPr>
-        <w:t>[</w:t>
-      </w:r>
-      <w:proofErr w:type="spellStart"/>
-      <w:proofErr w:type="gramStart"/>
-      <w:r>
-        <w:rPr>
-          <w:sz w:val="22"/>
-          <w:szCs w:val="22"/>
-        </w:rPr>
-        <w:t>contract</w:t>
-      </w:r>
-      <w:proofErr w:type="gramEnd"/>
-      <w:r>
-        <w:rPr>
-          <w:sz w:val="22"/>
-          <w:szCs w:val="22"/>
-        </w:rPr>
-        <w:t>_points</w:t>
-      </w:r>
-      <w:proofErr w:type="spellEnd"/>
-      <w:r>
-        <w:rPr>
-          <w:sz w:val="22"/>
-          <w:szCs w:val="22"/>
-        </w:rPr>
-        <w:t>]</w:t>
-      </w:r>
-    </w:p>
+        <w:ind w:left="709"/>
+        <w:jc w:val="both"/>
+        <w:rPr>
+          <w:sz w:val="22"/>
+          <w:szCs w:val="22"/>
+        </w:rPr>
+      </w:pPr>
+    </w:p>
+    <w:tbl>
+      <w:tblPr>
+        <w:tblStyle w:val="TableGrid"/>
+        <w:tblW w:w="0" w:type="auto"/>
+        <w:tblInd w:w="709" w:type="dxa"/>
+        <w:tblBorders>
+          <w:top w:val="none" w:sz="0" w:space="0" w:color="auto"/>
+          <w:left w:val="none" w:sz="0" w:space="0" w:color="auto"/>
+          <w:bottom w:val="none" w:sz="0" w:space="0" w:color="auto"/>
+          <w:right w:val="none" w:sz="0" w:space="0" w:color="auto"/>
+          <w:insideH w:val="none" w:sz="0" w:space="0" w:color="auto"/>
+          <w:insideV w:val="none" w:sz="0" w:space="0" w:color="auto"/>
+        </w:tblBorders>
+        <w:tblLook w:val="04A0" w:firstRow="1" w:lastRow="0" w:firstColumn="1" w:lastColumn="0" w:noHBand="0" w:noVBand="1"/>
+      </w:tblPr>
+      <w:tblGrid>
+        <w:gridCol w:w="8646"/>
+      </w:tblGrid>
+      <w:tr>
+        <w:tc>
+          <w:tcPr>
+            <w:tcW w:w="9345" w:type="dxa"/>
+          </w:tcPr>
+          <w:p>
+            <w:pPr>
+              <w:pStyle w:val="ListParagraph"/>
+              <w:numPr>
+                <w:ilvl w:val="0"/>
+                <w:numId w:val="14"/>
+              </w:numPr>
+              <w:rPr>
+                <w:sz w:val="22"/>
+                <w:szCs w:val="22"/>
+              </w:rPr>
+            </w:pPr>
+            <w:proofErr w:type="spellStart"/>
+            <w:r>
+              <w:rPr>
+                <w:sz w:val="22"/>
+                <w:szCs w:val="22"/>
+              </w:rPr>
+              <w:t>contract_points</w:t>
+            </w:r>
+            <w:proofErr w:type="spellEnd"/>
+          </w:p>
+        </w:tc>
+      </w:tr>
+    </w:tbl>
     <w:p>
       <w:pPr>
         <w:jc w:val="both"/>
@@ -580,21 +539,12 @@
           <w:szCs w:val="22"/>
         </w:rPr>
       </w:pPr>
-      <w:proofErr w:type="gramStart"/>
-      <w:r>
-        <w:rPr>
-          <w:sz w:val="22"/>
-          <w:szCs w:val="22"/>
-        </w:rPr>
-        <w:t>отказаться</w:t>
-      </w:r>
-      <w:proofErr w:type="gramEnd"/>
-      <w:r>
-        <w:rPr>
-          <w:sz w:val="22"/>
-          <w:szCs w:val="22"/>
-        </w:rPr>
-        <w:t xml:space="preserve"> от социального сопровождения;</w:t>
+      <w:r>
+        <w:rPr>
+          <w:sz w:val="22"/>
+          <w:szCs w:val="22"/>
+        </w:rPr>
+        <w:t>отказаться от социального сопровождения;</w:t>
       </w:r>
     </w:p>
     <w:p>
@@ -610,21 +560,12 @@
           <w:szCs w:val="22"/>
         </w:rPr>
       </w:pPr>
-      <w:proofErr w:type="gramStart"/>
-      <w:r>
-        <w:rPr>
-          <w:sz w:val="22"/>
-          <w:szCs w:val="22"/>
-        </w:rPr>
-        <w:t>получать</w:t>
-      </w:r>
-      <w:proofErr w:type="gramEnd"/>
-      <w:r>
-        <w:rPr>
-          <w:sz w:val="22"/>
-          <w:szCs w:val="22"/>
-        </w:rPr>
-        <w:t xml:space="preserve"> </w:t>
+      <w:r>
+        <w:rPr>
+          <w:sz w:val="22"/>
+          <w:szCs w:val="22"/>
+        </w:rPr>
+        <w:t xml:space="preserve">получать </w:t>
       </w:r>
       <w:r>
         <w:rPr>
@@ -674,21 +615,12 @@
           <w:szCs w:val="22"/>
         </w:rPr>
       </w:pPr>
-      <w:proofErr w:type="gramStart"/>
-      <w:r>
-        <w:rPr>
-          <w:sz w:val="22"/>
-          <w:szCs w:val="22"/>
-        </w:rPr>
-        <w:t>на</w:t>
-      </w:r>
-      <w:proofErr w:type="gramEnd"/>
-      <w:r>
-        <w:rPr>
-          <w:sz w:val="22"/>
-          <w:szCs w:val="22"/>
-        </w:rPr>
-        <w:t xml:space="preserve"> соблюдение </w:t>
+      <w:r>
+        <w:rPr>
+          <w:sz w:val="22"/>
+          <w:szCs w:val="22"/>
+        </w:rPr>
+        <w:t xml:space="preserve">на соблюдение </w:t>
       </w:r>
       <w:r>
         <w:rPr>
@@ -786,21 +718,12 @@
           <w:szCs w:val="22"/>
         </w:rPr>
       </w:pPr>
-      <w:proofErr w:type="gramStart"/>
-      <w:r>
-        <w:rPr>
-          <w:sz w:val="22"/>
-          <w:szCs w:val="22"/>
-        </w:rPr>
-        <w:t>соблюдать</w:t>
-      </w:r>
-      <w:proofErr w:type="gramEnd"/>
-      <w:r>
-        <w:rPr>
-          <w:sz w:val="22"/>
-          <w:szCs w:val="22"/>
-        </w:rPr>
-        <w:t xml:space="preserve"> индивидуальный план сопровождения, оговоренный с со</w:t>
+      <w:r>
+        <w:rPr>
+          <w:sz w:val="22"/>
+          <w:szCs w:val="22"/>
+        </w:rPr>
+        <w:t>соблюдать индивидуальный план сопровождения, оговоренный с со</w:t>
       </w:r>
       <w:r>
         <w:rPr>
@@ -830,21 +753,12 @@
           <w:szCs w:val="22"/>
         </w:rPr>
       </w:pPr>
-      <w:proofErr w:type="gramStart"/>
-      <w:r>
-        <w:rPr>
-          <w:sz w:val="22"/>
-          <w:szCs w:val="22"/>
-        </w:rPr>
-        <w:t>предоставлять</w:t>
-      </w:r>
-      <w:proofErr w:type="gramEnd"/>
-      <w:r>
-        <w:rPr>
-          <w:sz w:val="22"/>
-          <w:szCs w:val="22"/>
-        </w:rPr>
-        <w:t xml:space="preserve"> сотрудникам Организации достоверные данные, необходимые им для составления индивидуального плана сопровождения и оказания </w:t>
+      <w:r>
+        <w:rPr>
+          <w:sz w:val="22"/>
+          <w:szCs w:val="22"/>
+        </w:rPr>
+        <w:t xml:space="preserve">предоставлять сотрудникам Организации достоверные данные, необходимые им для составления индивидуального плана сопровождения и оказания </w:t>
       </w:r>
       <w:proofErr w:type="spellStart"/>
       <w:r>
@@ -876,21 +790,12 @@
           <w:szCs w:val="22"/>
         </w:rPr>
       </w:pPr>
-      <w:proofErr w:type="gramStart"/>
-      <w:r>
-        <w:rPr>
-          <w:sz w:val="22"/>
-          <w:szCs w:val="22"/>
-        </w:rPr>
-        <w:t>в</w:t>
-      </w:r>
-      <w:proofErr w:type="gramEnd"/>
-      <w:r>
-        <w:rPr>
-          <w:sz w:val="22"/>
-          <w:szCs w:val="22"/>
-        </w:rPr>
-        <w:t xml:space="preserve"> случае проживания в приюте Организации</w:t>
+      <w:r>
+        <w:rPr>
+          <w:sz w:val="22"/>
+          <w:szCs w:val="22"/>
+        </w:rPr>
+        <w:t>в случае проживания в приюте Организации</w:t>
       </w:r>
       <w:r>
         <w:rPr>
@@ -920,13 +825,41 @@
           <w:szCs w:val="22"/>
         </w:rPr>
       </w:pPr>
+      <w:r>
+        <w:rPr>
+          <w:sz w:val="22"/>
+          <w:szCs w:val="22"/>
+        </w:rPr>
+        <w:t>выполнять назначения врача в случае обращения за медицинской пом</w:t>
+      </w:r>
+      <w:r>
+        <w:rPr>
+          <w:sz w:val="22"/>
+          <w:szCs w:val="22"/>
+        </w:rPr>
+        <w:t>о</w:t>
+      </w:r>
+      <w:r>
+        <w:rPr>
+          <w:sz w:val="22"/>
+          <w:szCs w:val="22"/>
+        </w:rPr>
+        <w:t>щью в лечебно-профилактическое учреждение</w:t>
+      </w:r>
+      <w:r>
+        <w:rPr>
+          <w:sz w:val="22"/>
+          <w:szCs w:val="22"/>
+        </w:rPr>
+        <w:t xml:space="preserve"> </w:t>
+      </w:r>
       <w:proofErr w:type="gramStart"/>
       <w:r>
         <w:rPr>
           <w:sz w:val="22"/>
           <w:szCs w:val="22"/>
         </w:rPr>
-        <w:t>выполнять</w:t>
+        <w:t>во время</w:t>
       </w:r>
       <w:proofErr w:type="gramEnd"/>
       <w:r>
@@ -934,21 +867,14 @@
           <w:sz w:val="22"/>
           <w:szCs w:val="22"/>
         </w:rPr>
-        <w:t xml:space="preserve"> назначения врача в случае обращения за медицинской помощью в лечебно-профилактическое учреждение</w:t>
-      </w:r>
-      <w:r>
-        <w:rPr>
-          <w:sz w:val="22"/>
-          <w:szCs w:val="22"/>
-        </w:rPr>
-        <w:t xml:space="preserve"> во время</w:t>
-      </w:r>
-      <w:r>
-        <w:rPr>
-          <w:sz w:val="22"/>
-          <w:szCs w:val="22"/>
-        </w:rPr>
-        <w:t xml:space="preserve"> нахождении на сопровождении Орга</w:t>
+        <w:t xml:space="preserve"> нахождении на сопровождении Орг</w:t>
+      </w:r>
+      <w:r>
+        <w:rPr>
+          <w:sz w:val="22"/>
+          <w:szCs w:val="22"/>
+        </w:rPr>
+        <w:t>а</w:t>
       </w:r>
       <w:r>
         <w:rPr>
@@ -971,21 +897,12 @@
           <w:szCs w:val="22"/>
         </w:rPr>
       </w:pPr>
-      <w:proofErr w:type="gramStart"/>
-      <w:r>
-        <w:rPr>
-          <w:sz w:val="22"/>
-          <w:szCs w:val="22"/>
-        </w:rPr>
-        <w:t>уважительно</w:t>
-      </w:r>
-      <w:proofErr w:type="gramEnd"/>
-      <w:r>
-        <w:rPr>
-          <w:sz w:val="22"/>
-          <w:szCs w:val="22"/>
-        </w:rPr>
-        <w:t xml:space="preserve"> относиться к </w:t>
+      <w:r>
+        <w:rPr>
+          <w:sz w:val="22"/>
+          <w:szCs w:val="22"/>
+        </w:rPr>
+        <w:t xml:space="preserve">уважительно относиться к </w:t>
       </w:r>
       <w:r>
         <w:rPr>
@@ -1053,21 +970,12 @@
           <w:szCs w:val="22"/>
         </w:rPr>
       </w:pPr>
-      <w:proofErr w:type="gramStart"/>
-      <w:r>
-        <w:rPr>
-          <w:sz w:val="22"/>
-          <w:szCs w:val="22"/>
-        </w:rPr>
-        <w:t>проверять</w:t>
-      </w:r>
-      <w:proofErr w:type="gramEnd"/>
-      <w:r>
-        <w:rPr>
-          <w:sz w:val="22"/>
-          <w:szCs w:val="22"/>
-        </w:rPr>
-        <w:t xml:space="preserve"> достоверность сведений, представленных </w:t>
+      <w:r>
+        <w:rPr>
+          <w:sz w:val="22"/>
+          <w:szCs w:val="22"/>
+        </w:rPr>
+        <w:t xml:space="preserve">проверять достоверность сведений, представленных </w:t>
       </w:r>
       <w:proofErr w:type="spellStart"/>
       <w:r>
@@ -1099,21 +1007,12 @@
           <w:szCs w:val="22"/>
         </w:rPr>
       </w:pPr>
-      <w:proofErr w:type="gramStart"/>
-      <w:r>
-        <w:rPr>
-          <w:sz w:val="22"/>
-          <w:szCs w:val="22"/>
-        </w:rPr>
-        <w:t>требовать</w:t>
-      </w:r>
-      <w:proofErr w:type="gramEnd"/>
-      <w:r>
-        <w:rPr>
-          <w:sz w:val="22"/>
-          <w:szCs w:val="22"/>
-        </w:rPr>
-        <w:t xml:space="preserve"> от </w:t>
+      <w:r>
+        <w:rPr>
+          <w:sz w:val="22"/>
+          <w:szCs w:val="22"/>
+        </w:rPr>
+        <w:t xml:space="preserve">требовать от </w:t>
       </w:r>
       <w:proofErr w:type="spellStart"/>
       <w:r>
@@ -1159,21 +1058,12 @@
           <w:szCs w:val="22"/>
         </w:rPr>
       </w:pPr>
-      <w:proofErr w:type="gramStart"/>
-      <w:r>
-        <w:rPr>
-          <w:sz w:val="22"/>
-          <w:szCs w:val="22"/>
-        </w:rPr>
-        <w:t>расторгнуть</w:t>
-      </w:r>
-      <w:proofErr w:type="gramEnd"/>
-      <w:r>
-        <w:rPr>
-          <w:sz w:val="22"/>
-          <w:szCs w:val="22"/>
-        </w:rPr>
-        <w:t xml:space="preserve"> настоящий Договор по предусмотренным в нем основаниям</w:t>
+      <w:r>
+        <w:rPr>
+          <w:sz w:val="22"/>
+          <w:szCs w:val="22"/>
+        </w:rPr>
+        <w:t>расторгнуть настоящий Договор по предусмотренным в нем основаниям</w:t>
       </w:r>
       <w:r>
         <w:rPr>
@@ -1227,21 +1117,12 @@
           <w:szCs w:val="22"/>
         </w:rPr>
       </w:pPr>
-      <w:proofErr w:type="gramStart"/>
-      <w:r>
-        <w:rPr>
-          <w:sz w:val="22"/>
-          <w:szCs w:val="22"/>
-        </w:rPr>
-        <w:t>информировать</w:t>
-      </w:r>
-      <w:proofErr w:type="gramEnd"/>
-      <w:r>
-        <w:rPr>
-          <w:sz w:val="22"/>
-          <w:szCs w:val="22"/>
-        </w:rPr>
-        <w:t xml:space="preserve"> </w:t>
+      <w:r>
+        <w:rPr>
+          <w:sz w:val="22"/>
+          <w:szCs w:val="22"/>
+        </w:rPr>
+        <w:t xml:space="preserve">информировать </w:t>
       </w:r>
       <w:proofErr w:type="spellStart"/>
       <w:r>
@@ -1280,21 +1161,12 @@
           <w:szCs w:val="22"/>
         </w:rPr>
       </w:pPr>
-      <w:proofErr w:type="gramStart"/>
-      <w:r>
-        <w:rPr>
-          <w:sz w:val="22"/>
-          <w:szCs w:val="22"/>
-        </w:rPr>
-        <w:t>не</w:t>
-      </w:r>
-      <w:proofErr w:type="gramEnd"/>
-      <w:r>
-        <w:rPr>
-          <w:sz w:val="22"/>
-          <w:szCs w:val="22"/>
-        </w:rPr>
-        <w:t xml:space="preserve"> разглашать </w:t>
+      <w:r>
+        <w:rPr>
+          <w:sz w:val="22"/>
+          <w:szCs w:val="22"/>
+        </w:rPr>
+        <w:t xml:space="preserve">не разглашать </w:t>
       </w:r>
       <w:r>
         <w:rPr>
@@ -1485,7 +1357,21 @@
           <w:sz w:val="22"/>
           <w:szCs w:val="22"/>
         </w:rPr>
-        <w:t xml:space="preserve">до момента окончания </w:t>
+        <w:t>до м</w:t>
+      </w:r>
+      <w:r>
+        <w:rPr>
+          <w:sz w:val="22"/>
+          <w:szCs w:val="22"/>
+        </w:rPr>
+        <w:t>о</w:t>
+      </w:r>
+      <w:r>
+        <w:rPr>
+          <w:sz w:val="22"/>
+          <w:szCs w:val="22"/>
+        </w:rPr>
+        <w:t xml:space="preserve">мента окончания </w:t>
       </w:r>
       <w:r>
         <w:rPr>
@@ -1564,7 +1450,21 @@
           <w:sz w:val="22"/>
           <w:szCs w:val="22"/>
         </w:rPr>
-        <w:t>Благополучателя</w:t>
+        <w:t>Бл</w:t>
+      </w:r>
+      <w:r>
+        <w:rPr>
+          <w:sz w:val="22"/>
+          <w:szCs w:val="22"/>
+        </w:rPr>
+        <w:t>а</w:t>
+      </w:r>
+      <w:r>
+        <w:rPr>
+          <w:sz w:val="22"/>
+          <w:szCs w:val="22"/>
+        </w:rPr>
+        <w:t>гополучателя</w:t>
       </w:r>
       <w:proofErr w:type="spellEnd"/>
       <w:r>
@@ -1607,6 +1507,7 @@
           <w:sz w:val="22"/>
           <w:szCs w:val="22"/>
         </w:rPr>
+        <w:lastRenderedPageBreak/>
         <w:t xml:space="preserve">Договор может быть расторгнут </w:t>
       </w:r>
       <w:proofErr w:type="spellStart"/>
@@ -1644,7 +1545,6 @@
           <w:sz w:val="22"/>
           <w:szCs w:val="22"/>
         </w:rPr>
-        <w:lastRenderedPageBreak/>
         <w:t xml:space="preserve">По желанию </w:t>
       </w:r>
       <w:proofErr w:type="spellStart"/>
@@ -1909,7 +1809,35 @@
           <w:sz w:val="22"/>
           <w:szCs w:val="22"/>
         </w:rPr>
-        <w:t xml:space="preserve"> предписаний врача или отказа от лечения при обращении в лечебно-профилактическое учреждение на момент нахождения на сопровождении Организации.</w:t>
+        <w:t xml:space="preserve"> предписаний врача или отказа от лечения при о</w:t>
+      </w:r>
+      <w:r>
+        <w:rPr>
+          <w:sz w:val="22"/>
+          <w:szCs w:val="22"/>
+        </w:rPr>
+        <w:t>б</w:t>
+      </w:r>
+      <w:r>
+        <w:rPr>
+          <w:sz w:val="22"/>
+          <w:szCs w:val="22"/>
+        </w:rPr>
+        <w:t>ращении в лечебно-профилактическое учреждение на момент нахождения на сопровождении Организ</w:t>
+      </w:r>
+      <w:r>
+        <w:rPr>
+          <w:sz w:val="22"/>
+          <w:szCs w:val="22"/>
+        </w:rPr>
+        <w:t>а</w:t>
+      </w:r>
+      <w:r>
+        <w:rPr>
+          <w:sz w:val="22"/>
+          <w:szCs w:val="22"/>
+        </w:rPr>
+        <w:t>ции.</w:t>
       </w:r>
     </w:p>
     <w:p>
@@ -2043,7 +1971,21 @@
           <w:sz w:val="22"/>
           <w:szCs w:val="22"/>
         </w:rPr>
-        <w:t>Все приложения к настоящему договору, подписанные сторонами, являются неотъемлемой его частью.</w:t>
+        <w:t>Все приложения к настоящему договору, подписанные сторонами, являются неотъемлемой его ч</w:t>
+      </w:r>
+      <w:r>
+        <w:rPr>
+          <w:sz w:val="22"/>
+          <w:szCs w:val="22"/>
+        </w:rPr>
+        <w:t>а</w:t>
+      </w:r>
+      <w:r>
+        <w:rPr>
+          <w:sz w:val="22"/>
+          <w:szCs w:val="22"/>
+        </w:rPr>
+        <w:t>стью.</w:t>
       </w:r>
     </w:p>
     <w:p>
@@ -2074,7 +2016,21 @@
           <w:sz w:val="22"/>
           <w:szCs w:val="22"/>
         </w:rPr>
-        <w:t>Все изменения и дополнения к настоящему договору оформляются письменно в виде дополнительного соглашения сторон и являются неотъемлемой его частью.</w:t>
+        <w:t>Все изменения и дополнения к настоящему договору оформляются письменно в виде дополнител</w:t>
+      </w:r>
+      <w:r>
+        <w:rPr>
+          <w:sz w:val="22"/>
+          <w:szCs w:val="22"/>
+        </w:rPr>
+        <w:t>ь</w:t>
+      </w:r>
+      <w:r>
+        <w:rPr>
+          <w:sz w:val="22"/>
+          <w:szCs w:val="22"/>
+        </w:rPr>
+        <w:t>ного соглашения сторон и являются неотъемлемой его частью.</w:t>
       </w:r>
     </w:p>
     <w:p>
@@ -2243,16 +2199,7 @@
           <w:sz w:val="22"/>
           <w:szCs w:val="22"/>
         </w:rPr>
-        <w:t xml:space="preserve"> дает </w:t>
-      </w:r>
-      <w:bookmarkStart w:id="0" w:name="_GoBack"/>
-      <w:bookmarkEnd w:id="0"/>
-      <w:r>
-        <w:rPr>
-          <w:sz w:val="22"/>
-          <w:szCs w:val="22"/>
-        </w:rPr>
-        <w:t xml:space="preserve">согласие на </w:t>
+        <w:t xml:space="preserve"> дает согласие на </w:t>
       </w:r>
       <w:r>
         <w:rPr>
@@ -2327,8 +2274,8 @@
         <w:tblLook w:val="01E0" w:firstRow="1" w:lastRow="1" w:firstColumn="1" w:lastColumn="1" w:noHBand="0" w:noVBand="0"/>
       </w:tblPr>
       <w:tblGrid>
-        <w:gridCol w:w="4666"/>
-        <w:gridCol w:w="4679"/>
+        <w:gridCol w:w="4668"/>
+        <w:gridCol w:w="4677"/>
       </w:tblGrid>
       <w:tr>
         <w:tc>
@@ -2386,90 +2333,56 @@
           </w:tcPr>
           <w:p>
             <w:pPr>
-              <w:jc w:val="both"/>
               <w:rPr>
-                <w:sz w:val="22"/>
-                <w:szCs w:val="22"/>
+                <w:sz w:val="20"/>
+                <w:szCs w:val="20"/>
                 <w:lang w:val="en-US"/>
               </w:rPr>
             </w:pPr>
-            <w:r>
-              <w:rPr>
-                <w:sz w:val="22"/>
-                <w:szCs w:val="22"/>
-                <w:lang w:val="en-US"/>
-              </w:rPr>
-              <w:t>[</w:t>
-            </w:r>
             <w:proofErr w:type="spellStart"/>
             <w:r>
               <w:rPr>
-                <w:sz w:val="22"/>
-                <w:szCs w:val="22"/>
+                <w:sz w:val="20"/>
+                <w:szCs w:val="20"/>
                 <w:lang w:val="en-US"/>
               </w:rPr>
-              <w:t>org_info</w:t>
+              <w:t>org_full_info</w:t>
             </w:r>
             <w:proofErr w:type="spellEnd"/>
-            <w:r>
-              <w:rPr>
-                <w:sz w:val="22"/>
-                <w:szCs w:val="22"/>
-                <w:lang w:val="en-US"/>
-              </w:rPr>
-              <w:t>]</w:t>
-            </w:r>
           </w:p>
           <w:p>
             <w:pPr>
-              <w:jc w:val="both"/>
               <w:rPr>
-                <w:sz w:val="22"/>
-                <w:szCs w:val="22"/>
+                <w:sz w:val="20"/>
+                <w:szCs w:val="20"/>
                 <w:lang w:val="en-US"/>
               </w:rPr>
             </w:pPr>
+            <w:proofErr w:type="spellStart"/>
             <w:r>
               <w:rPr>
-                <w:sz w:val="22"/>
-                <w:szCs w:val="22"/>
+                <w:sz w:val="20"/>
+                <w:szCs w:val="20"/>
                 <w:lang w:val="en-US"/>
               </w:rPr>
-              <w:t>[</w:t>
+              <w:t>worker_full_info</w:t>
             </w:r>
-            <w:r>
-              <w:rPr>
-                <w:sz w:val="22"/>
-                <w:szCs w:val="22"/>
-                <w:lang w:val="en-US"/>
-              </w:rPr>
-              <w:t>worker</w:t>
-            </w:r>
-            <w:r>
-              <w:rPr>
-                <w:sz w:val="22"/>
-                <w:szCs w:val="22"/>
-                <w:lang w:val="en-US"/>
-              </w:rPr>
-              <w:t>]</w:t>
-            </w:r>
+            <w:proofErr w:type="spellEnd"/>
           </w:p>
           <w:p>
             <w:pPr>
-              <w:jc w:val="both"/>
               <w:rPr>
-                <w:sz w:val="22"/>
-                <w:szCs w:val="22"/>
+                <w:sz w:val="20"/>
+                <w:szCs w:val="20"/>
                 <w:lang w:val="en-US"/>
               </w:rPr>
             </w:pPr>
           </w:p>
           <w:p>
             <w:pPr>
-              <w:jc w:val="both"/>
               <w:rPr>
-                <w:sz w:val="22"/>
-                <w:szCs w:val="22"/>
+                <w:sz w:val="20"/>
+                <w:szCs w:val="20"/>
                 <w:lang w:val="en-US"/>
               </w:rPr>
             </w:pPr>
@@ -2481,44 +2394,38 @@
           </w:tcPr>
           <w:p>
             <w:pPr>
-              <w:jc w:val="both"/>
               <w:rPr>
-                <w:sz w:val="22"/>
-                <w:szCs w:val="22"/>
+                <w:sz w:val="20"/>
+                <w:szCs w:val="20"/>
+                <w:lang w:val="en-US"/>
               </w:rPr>
             </w:pPr>
             <w:r>
               <w:rPr>
-                <w:sz w:val="22"/>
-                <w:szCs w:val="22"/>
+                <w:sz w:val="20"/>
+                <w:szCs w:val="20"/>
+                <w:lang w:val="en-US"/>
               </w:rPr>
-              <w:t>[</w:t>
+              <w:t xml:space="preserve"> </w:t>
             </w:r>
             <w:proofErr w:type="spellStart"/>
-            <w:proofErr w:type="gramStart"/>
             <w:r>
               <w:rPr>
-                <w:sz w:val="22"/>
-                <w:szCs w:val="22"/>
+                <w:sz w:val="20"/>
+                <w:szCs w:val="20"/>
+                <w:lang w:val="en-US"/>
               </w:rPr>
-              <w:t>client</w:t>
+              <w:t>c</w:t>
             </w:r>
-            <w:proofErr w:type="gramEnd"/>
             <w:r>
               <w:rPr>
-                <w:sz w:val="22"/>
-                <w:szCs w:val="22"/>
+                <w:sz w:val="20"/>
+                <w:szCs w:val="20"/>
+                <w:lang w:val="en-US"/>
               </w:rPr>
-              <w:t>_info</w:t>
+              <w:t>lient_full_info</w:t>
             </w:r>
             <w:proofErr w:type="spellEnd"/>
-            <w:r>
-              <w:rPr>
-                <w:sz w:val="22"/>
-                <w:szCs w:val="22"/>
-              </w:rPr>
-              <w:t>]</w:t>
-            </w:r>
           </w:p>
         </w:tc>
       </w:tr>
@@ -3702,6 +3609,119 @@
     </w:lvl>
   </w:abstractNum>
   <w:abstractNum w:abstractNumId="10">
+    <w:nsid w:val="4FDF5845"/>
+    <w:multiLevelType w:val="hybridMultilevel"/>
+    <w:tmpl w:val="2E9C67DE"/>
+    <w:lvl w:ilvl="0" w:tplc="04090001">
+      <w:start w:val="1"/>
+      <w:numFmt w:val="bullet"/>
+      <w:lvlText w:val=""/>
+      <w:lvlJc w:val="left"/>
+      <w:pPr>
+        <w:ind w:left="1428" w:hanging="360"/>
+      </w:pPr>
+      <w:rPr>
+        <w:rFonts w:ascii="Symbol" w:hAnsi="Symbol" w:hint="default"/>
+      </w:rPr>
+    </w:lvl>
+    <w:lvl w:ilvl="1" w:tplc="04090003" w:tentative="1">
+      <w:start w:val="1"/>
+      <w:numFmt w:val="bullet"/>
+      <w:lvlText w:val="o"/>
+      <w:lvlJc w:val="left"/>
+      <w:pPr>
+        <w:ind w:left="2148" w:hanging="360"/>
+      </w:pPr>
+      <w:rPr>
+        <w:rFonts w:ascii="Courier New" w:hAnsi="Courier New" w:cs="Courier New" w:hint="default"/>
+      </w:rPr>
+    </w:lvl>
+    <w:lvl w:ilvl="2" w:tplc="04090005" w:tentative="1">
+      <w:start w:val="1"/>
+      <w:numFmt w:val="bullet"/>
+      <w:lvlText w:val=""/>
+      <w:lvlJc w:val="left"/>
+      <w:pPr>
+        <w:ind w:left="2868" w:hanging="360"/>
+      </w:pPr>
+      <w:rPr>
+        <w:rFonts w:ascii="Wingdings" w:hAnsi="Wingdings" w:hint="default"/>
+      </w:rPr>
+    </w:lvl>
+    <w:lvl w:ilvl="3" w:tplc="04090001" w:tentative="1">
+      <w:start w:val="1"/>
+      <w:numFmt w:val="bullet"/>
+      <w:lvlText w:val=""/>
+      <w:lvlJc w:val="left"/>
+      <w:pPr>
+        <w:ind w:left="3588" w:hanging="360"/>
+      </w:pPr>
+      <w:rPr>
+        <w:rFonts w:ascii="Symbol" w:hAnsi="Symbol" w:hint="default"/>
+      </w:rPr>
+    </w:lvl>
+    <w:lvl w:ilvl="4" w:tplc="04090003" w:tentative="1">
+      <w:start w:val="1"/>
+      <w:numFmt w:val="bullet"/>
+      <w:lvlText w:val="o"/>
+      <w:lvlJc w:val="left"/>
+      <w:pPr>
+        <w:ind w:left="4308" w:hanging="360"/>
+      </w:pPr>
+      <w:rPr>
+        <w:rFonts w:ascii="Courier New" w:hAnsi="Courier New" w:cs="Courier New" w:hint="default"/>
+      </w:rPr>
+    </w:lvl>
+    <w:lvl w:ilvl="5" w:tplc="04090005" w:tentative="1">
+      <w:start w:val="1"/>
+      <w:numFmt w:val="bullet"/>
+      <w:lvlText w:val=""/>
+      <w:lvlJc w:val="left"/>
+      <w:pPr>
+        <w:ind w:left="5028" w:hanging="360"/>
+      </w:pPr>
+      <w:rPr>
+        <w:rFonts w:ascii="Wingdings" w:hAnsi="Wingdings" w:hint="default"/>
+      </w:rPr>
+    </w:lvl>
+    <w:lvl w:ilvl="6" w:tplc="04090001" w:tentative="1">
+      <w:start w:val="1"/>
+      <w:numFmt w:val="bullet"/>
+      <w:lvlText w:val=""/>
+      <w:lvlJc w:val="left"/>
+      <w:pPr>
+        <w:ind w:left="5748" w:hanging="360"/>
+      </w:pPr>
+      <w:rPr>
+        <w:rFonts w:ascii="Symbol" w:hAnsi="Symbol" w:hint="default"/>
+      </w:rPr>
+    </w:lvl>
+    <w:lvl w:ilvl="7" w:tplc="04090003" w:tentative="1">
+      <w:start w:val="1"/>
+      <w:numFmt w:val="bullet"/>
+      <w:lvlText w:val="o"/>
+      <w:lvlJc w:val="left"/>
+      <w:pPr>
+        <w:ind w:left="6468" w:hanging="360"/>
+      </w:pPr>
+      <w:rPr>
+        <w:rFonts w:ascii="Courier New" w:hAnsi="Courier New" w:cs="Courier New" w:hint="default"/>
+      </w:rPr>
+    </w:lvl>
+    <w:lvl w:ilvl="8" w:tplc="04090005" w:tentative="1">
+      <w:start w:val="1"/>
+      <w:numFmt w:val="bullet"/>
+      <w:lvlText w:val=""/>
+      <w:lvlJc w:val="left"/>
+      <w:pPr>
+        <w:ind w:left="7188" w:hanging="360"/>
+      </w:pPr>
+      <w:rPr>
+        <w:rFonts w:ascii="Wingdings" w:hAnsi="Wingdings" w:hint="default"/>
+      </w:rPr>
+    </w:lvl>
+  </w:abstractNum>
+  <w:abstractNum w:abstractNumId="11">
     <w:nsid w:val="530778E9"/>
     <w:multiLevelType w:val="hybridMultilevel"/>
     <w:tmpl w:val="9AE0EA00"/>
@@ -3814,7 +3834,7 @@
       </w:rPr>
     </w:lvl>
   </w:abstractNum>
-  <w:abstractNum w:abstractNumId="11">
+  <w:abstractNum w:abstractNumId="12">
     <w:nsid w:val="593048CF"/>
     <w:multiLevelType w:val="multilevel"/>
     <w:tmpl w:val="91607AF8"/>
@@ -3927,7 +3947,7 @@
       </w:rPr>
     </w:lvl>
   </w:abstractNum>
-  <w:abstractNum w:abstractNumId="12">
+  <w:abstractNum w:abstractNumId="13">
     <w:nsid w:val="7E781716"/>
     <w:multiLevelType w:val="multilevel"/>
     <w:tmpl w:val="C2942FDE"/>
@@ -4048,13 +4068,13 @@
     <w:abstractNumId w:val="5"/>
   </w:num>
   <w:num w:numId="3">
-    <w:abstractNumId w:val="11"/>
+    <w:abstractNumId w:val="12"/>
   </w:num>
   <w:num w:numId="4">
     <w:abstractNumId w:val="0"/>
   </w:num>
   <w:num w:numId="5">
-    <w:abstractNumId w:val="12"/>
+    <w:abstractNumId w:val="13"/>
   </w:num>
   <w:num w:numId="6">
     <w:abstractNumId w:val="1"/>
@@ -4066,7 +4086,7 @@
     <w:abstractNumId w:val="2"/>
   </w:num>
   <w:num w:numId="9">
-    <w:abstractNumId w:val="10"/>
+    <w:abstractNumId w:val="11"/>
   </w:num>
   <w:num w:numId="10">
     <w:abstractNumId w:val="3"/>
@@ -4079,6 +4099,9 @@
   </w:num>
   <w:num w:numId="13">
     <w:abstractNumId w:val="8"/>
+  </w:num>
+  <w:num w:numId="14">
+    <w:abstractNumId w:val="10"/>
   </w:num>
 </w:numbering>
 </file>
@@ -4110,50 +4133,6 @@
     <w:lsdException w:name="Subtitle" w:qFormat="1"/>
     <w:lsdException w:name="Strong" w:qFormat="1"/>
     <w:lsdException w:name="Emphasis" w:qFormat="1"/>
-    <w:lsdException w:name="Normal Table" w:semiHidden="1" w:unhideWhenUsed="1"/>
-    <w:lsdException w:name="Table Simple 1" w:semiHidden="1" w:unhideWhenUsed="1"/>
-    <w:lsdException w:name="Table Simple 2" w:semiHidden="1" w:unhideWhenUsed="1"/>
-    <w:lsdException w:name="Table Simple 3" w:semiHidden="1" w:unhideWhenUsed="1"/>
-    <w:lsdException w:name="Table Classic 1" w:semiHidden="1" w:unhideWhenUsed="1"/>
-    <w:lsdException w:name="Table Classic 2" w:semiHidden="1" w:unhideWhenUsed="1"/>
-    <w:lsdException w:name="Table Classic 3" w:semiHidden="1" w:unhideWhenUsed="1"/>
-    <w:lsdException w:name="Table Classic 4" w:semiHidden="1" w:unhideWhenUsed="1"/>
-    <w:lsdException w:name="Table Colorful 1" w:semiHidden="1" w:unhideWhenUsed="1"/>
-    <w:lsdException w:name="Table Colorful 2" w:semiHidden="1" w:unhideWhenUsed="1"/>
-    <w:lsdException w:name="Table Colorful 3" w:semiHidden="1" w:unhideWhenUsed="1"/>
-    <w:lsdException w:name="Table Columns 1" w:semiHidden="1" w:unhideWhenUsed="1"/>
-    <w:lsdException w:name="Table Columns 2" w:semiHidden="1" w:unhideWhenUsed="1"/>
-    <w:lsdException w:name="Table Columns 3" w:semiHidden="1" w:unhideWhenUsed="1"/>
-    <w:lsdException w:name="Table Columns 4" w:semiHidden="1" w:unhideWhenUsed="1"/>
-    <w:lsdException w:name="Table Columns 5" w:semiHidden="1" w:unhideWhenUsed="1"/>
-    <w:lsdException w:name="Table Grid 1" w:semiHidden="1" w:unhideWhenUsed="1"/>
-    <w:lsdException w:name="Table Grid 2" w:semiHidden="1" w:unhideWhenUsed="1"/>
-    <w:lsdException w:name="Table Grid 3" w:semiHidden="1" w:unhideWhenUsed="1"/>
-    <w:lsdException w:name="Table Grid 4" w:semiHidden="1" w:unhideWhenUsed="1"/>
-    <w:lsdException w:name="Table Grid 5" w:semiHidden="1" w:unhideWhenUsed="1"/>
-    <w:lsdException w:name="Table Grid 6" w:semiHidden="1" w:unhideWhenUsed="1"/>
-    <w:lsdException w:name="Table Grid 7" w:semiHidden="1" w:unhideWhenUsed="1"/>
-    <w:lsdException w:name="Table Grid 8" w:semiHidden="1" w:unhideWhenUsed="1"/>
-    <w:lsdException w:name="Table List 1" w:semiHidden="1" w:unhideWhenUsed="1"/>
-    <w:lsdException w:name="Table List 2" w:semiHidden="1" w:unhideWhenUsed="1"/>
-    <w:lsdException w:name="Table List 3" w:semiHidden="1" w:unhideWhenUsed="1"/>
-    <w:lsdException w:name="Table List 4" w:semiHidden="1" w:unhideWhenUsed="1"/>
-    <w:lsdException w:name="Table List 5" w:semiHidden="1" w:unhideWhenUsed="1"/>
-    <w:lsdException w:name="Table List 6" w:semiHidden="1" w:unhideWhenUsed="1"/>
-    <w:lsdException w:name="Table List 7" w:semiHidden="1" w:unhideWhenUsed="1"/>
-    <w:lsdException w:name="Table List 8" w:semiHidden="1" w:unhideWhenUsed="1"/>
-    <w:lsdException w:name="Table 3D effects 1" w:semiHidden="1" w:unhideWhenUsed="1"/>
-    <w:lsdException w:name="Table 3D effects 2" w:semiHidden="1" w:unhideWhenUsed="1"/>
-    <w:lsdException w:name="Table 3D effects 3" w:semiHidden="1" w:unhideWhenUsed="1"/>
-    <w:lsdException w:name="Table Contemporary" w:semiHidden="1" w:unhideWhenUsed="1"/>
-    <w:lsdException w:name="Table Elegant" w:semiHidden="1" w:unhideWhenUsed="1"/>
-    <w:lsdException w:name="Table Professional" w:semiHidden="1" w:unhideWhenUsed="1"/>
-    <w:lsdException w:name="Table Subtle 1" w:semiHidden="1" w:unhideWhenUsed="1"/>
-    <w:lsdException w:name="Table Subtle 2" w:semiHidden="1" w:unhideWhenUsed="1"/>
-    <w:lsdException w:name="Table Web 1" w:semiHidden="1" w:unhideWhenUsed="1"/>
-    <w:lsdException w:name="Table Web 2" w:semiHidden="1" w:unhideWhenUsed="1"/>
-    <w:lsdException w:name="Table Web 3" w:semiHidden="1" w:unhideWhenUsed="1"/>
-    <w:lsdException w:name="Table Theme" w:semiHidden="1" w:unhideWhenUsed="1"/>
     <w:lsdException w:name="Placeholder Text" w:semiHidden="1" w:uiPriority="99"/>
     <w:lsdException w:name="No Spacing" w:uiPriority="1" w:qFormat="1"/>
     <w:lsdException w:name="Light Shading" w:uiPriority="60"/>
@@ -4382,15 +4361,11 @@
   </w:style>
   <w:style w:type="character" w:default="1" w:styleId="DefaultParagraphFont">
     <w:name w:val="Default Paragraph Font"/>
-    <w:uiPriority w:val="1"/>
     <w:semiHidden/>
-    <w:unhideWhenUsed/>
   </w:style>
   <w:style w:type="table" w:default="1" w:styleId="TableNormal">
     <w:name w:val="Normal Table"/>
-    <w:uiPriority w:val="99"/>
     <w:semiHidden/>
-    <w:unhideWhenUsed/>
     <w:tblPr>
       <w:tblInd w:w="0" w:type="dxa"/>
       <w:tblCellMar>
@@ -4403,9 +4378,7 @@
   </w:style>
   <w:style w:type="numbering" w:default="1" w:styleId="NoList">
     <w:name w:val="No List"/>
-    <w:uiPriority w:val="99"/>
     <w:semiHidden/>
-    <w:unhideWhenUsed/>
   </w:style>
   <w:style w:type="character" w:styleId="CommentReference">
     <w:name w:val="annotation reference"/>
@@ -4483,6 +4456,32 @@
       <w:szCs w:val="24"/>
       <w:lang w:val="ru-RU" w:eastAsia="ru-RU"/>
     </w:rPr>
+  </w:style>
+  <w:style w:type="paragraph" w:styleId="ListParagraph">
+    <w:name w:val="List Paragraph"/>
+    <w:basedOn w:val="Normal"/>
+    <w:uiPriority w:val="34"/>
+    <w:qFormat/>
+    <w:rsid w:val="00680B72"/>
+    <w:pPr>
+      <w:ind w:left="720"/>
+      <w:contextualSpacing/>
+    </w:pPr>
+  </w:style>
+  <w:style w:type="table" w:styleId="TableGrid">
+    <w:name w:val="Table Grid"/>
+    <w:basedOn w:val="TableNormal"/>
+    <w:rsid w:val="00F85C33"/>
+    <w:tblPr>
+      <w:tblBorders>
+        <w:top w:val="single" w:sz="4" w:space="0" w:color="auto"/>
+        <w:left w:val="single" w:sz="4" w:space="0" w:color="auto"/>
+        <w:bottom w:val="single" w:sz="4" w:space="0" w:color="auto"/>
+        <w:right w:val="single" w:sz="4" w:space="0" w:color="auto"/>
+        <w:insideH w:val="single" w:sz="4" w:space="0" w:color="auto"/>
+        <w:insideV w:val="single" w:sz="4" w:space="0" w:color="auto"/>
+      </w:tblBorders>
+    </w:tblPr>
   </w:style>
 </w:styles>
 </file>
@@ -4746,4 +4745,16 @@
     </a:ext>
   </a:extLst>
 </a:theme>
+</file>
+
+<file path=customXml/item1.xml><?xml version="1.0" encoding="utf-8"?>
+<b:Sources xmlns:b="http://schemas.openxmlformats.org/officeDocument/2006/bibliography" xmlns="http://schemas.openxmlformats.org/officeDocument/2006/bibliography" SelectedStyle="\APASixthEditionOfficeOnline.xsl" StyleName="APA" Version="6"/>
+</file>
+
+<file path=customXml/itemProps1.xml><?xml version="1.0" encoding="utf-8"?>
+<ds:datastoreItem xmlns:ds="http://schemas.openxmlformats.org/officeDocument/2006/customXml" ds:itemID="{7D703DAE-EC5A-4B38-8A7E-B20BDCAF4A87}">
+  <ds:schemaRefs>
+    <ds:schemaRef ds:uri="http://schemas.openxmlformats.org/officeDocument/2006/bibliography"/>
+  </ds:schemaRefs>
+</ds:datastoreItem>
 </file>
</xml_diff>